<commit_message>
added requirements for other classes
</commit_message>
<xml_diff>
--- a/RQMT_renderer.docx
+++ b/RQMT_renderer.docx
@@ -129,7 +129,142 @@
         </w:numPr>
       </w:pPr>
       <w:r>
+        <w:t>Color mapping for glow (that would be AWESOME)</w:t>
+      </w:r>
+    </w:p>
+    <w:p>
+      <w:pPr>
+        <w:pStyle w:val="ListParagraph"/>
+        <w:numPr>
+          <w:ilvl w:val="0"/>
+          <w:numId w:val="1"/>
+        </w:numPr>
+      </w:pPr>
+      <w:r>
         <w:t>Lightning – lines (variable width) or sprites (variable size) for each segment</w:t>
+      </w:r>
+    </w:p>
+    <w:p>
+      <w:r>
+        <w:t>Separate class for game table management:</w:t>
+      </w:r>
+    </w:p>
+    <w:p>
+      <w:pPr>
+        <w:pStyle w:val="ListParagraph"/>
+        <w:numPr>
+          <w:ilvl w:val="0"/>
+          <w:numId w:val="1"/>
+        </w:numPr>
+      </w:pPr>
+      <w:r>
+        <w:t>Management of tiles, coloring, clicks, sending, bombing</w:t>
+      </w:r>
+    </w:p>
+    <w:p>
+      <w:pPr>
+        <w:pStyle w:val="ListParagraph"/>
+        <w:numPr>
+          <w:ilvl w:val="0"/>
+          <w:numId w:val="1"/>
+        </w:numPr>
+      </w:pPr>
+      <w:r>
+        <w:t>Also manages state animations for tiles</w:t>
+      </w:r>
+    </w:p>
+    <w:p>
+      <w:pPr>
+        <w:pStyle w:val="ListParagraph"/>
+        <w:numPr>
+          <w:ilvl w:val="0"/>
+          <w:numId w:val="1"/>
+        </w:numPr>
+      </w:pPr>
+      <w:r>
+        <w:t>Renders without special effects</w:t>
+      </w:r>
+    </w:p>
+    <w:p>
+      <w:r>
+        <w:t>Separate class for lightning effects:</w:t>
+      </w:r>
+    </w:p>
+    <w:p>
+      <w:pPr>
+        <w:pStyle w:val="ListParagraph"/>
+        <w:numPr>
+          <w:ilvl w:val="0"/>
+          <w:numId w:val="1"/>
+        </w:numPr>
+      </w:pPr>
+      <w:r>
+        <w:t>Lightning generation (main strike, branches)</w:t>
+      </w:r>
+    </w:p>
+    <w:p>
+      <w:pPr>
+        <w:pStyle w:val="ListParagraph"/>
+        <w:numPr>
+          <w:ilvl w:val="0"/>
+          <w:numId w:val="1"/>
+        </w:numPr>
+      </w:pPr>
+      <w:r>
+        <w:t>Lightning transition management</w:t>
+      </w:r>
+    </w:p>
+    <w:p>
+      <w:pPr>
+        <w:pStyle w:val="ListParagraph"/>
+        <w:numPr>
+          <w:ilvl w:val="0"/>
+          <w:numId w:val="1"/>
+        </w:numPr>
+      </w:pPr>
+      <w:r>
+        <w:t>Renders to texture</w:t>
+      </w:r>
+    </w:p>
+    <w:p>
+      <w:r>
+        <w:t>Separate class for sparkles:</w:t>
+      </w:r>
+    </w:p>
+    <w:p>
+      <w:pPr>
+        <w:pStyle w:val="ListParagraph"/>
+        <w:numPr>
+          <w:ilvl w:val="0"/>
+          <w:numId w:val="1"/>
+        </w:numPr>
+      </w:pPr>
+      <w:r>
+        <w:t>Sparkles generation</w:t>
+      </w:r>
+    </w:p>
+    <w:p>
+      <w:pPr>
+        <w:pStyle w:val="ListParagraph"/>
+        <w:numPr>
+          <w:ilvl w:val="0"/>
+          <w:numId w:val="1"/>
+        </w:numPr>
+      </w:pPr>
+      <w:r>
+        <w:t>Sparkles update (basic gravity / physics)</w:t>
+      </w:r>
+    </w:p>
+    <w:p>
+      <w:pPr>
+        <w:pStyle w:val="ListParagraph"/>
+        <w:numPr>
+          <w:ilvl w:val="0"/>
+          <w:numId w:val="1"/>
+        </w:numPr>
+      </w:pPr>
+      <w:r>
+        <w:t>Renders to texture</w:t>
       </w:r>
     </w:p>
     <w:sectPr>

</xml_diff>

<commit_message>
again updating requirements, added worm, power-ups
</commit_message>
<xml_diff>
--- a/RQMT_renderer.docx
+++ b/RQMT_renderer.docx
@@ -201,6 +201,18 @@
       </w:pPr>
       <w:r>
         <w:t>Also manages state animations for tiles</w:t>
+      </w:r>
+    </w:p>
+    <w:p>
+      <w:pPr>
+        <w:pStyle w:val="ListParagraph"/>
+        <w:numPr>
+          <w:ilvl w:val="0"/>
+          <w:numId w:val="1"/>
+        </w:numPr>
+      </w:pPr>
+      <w:r>
+        <w:t>Management of worm (“virus”), power-ups, bombs</w:t>
       </w:r>
     </w:p>
     <w:p>

</xml_diff>